<commit_message>
Cập nhật báo cáo cuối cùng
lần 1
</commit_message>
<xml_diff>
--- a/Hoang Viet - Reflector 2.docx
+++ b/Hoang Viet - Reflector 2.docx
@@ -12,6 +12,8 @@
           <w:szCs w:val="72"/>
         </w:rPr>
       </w:pPr>
+      <w:bookmarkStart w:id="0" w:name="_GoBack"/>
+      <w:bookmarkEnd w:id="0"/>
       <w:r>
         <w:rPr>
           <w:rFonts w:ascii="Cambria" w:hAnsi="Cambria"/>
@@ -833,8 +835,6 @@
         </w:rPr>
         <w:br/>
       </w:r>
-      <w:bookmarkStart w:id="0" w:name="_GoBack"/>
-      <w:bookmarkEnd w:id="0"/>
     </w:p>
     <w:p>
       <w:pPr>
@@ -8886,6 +8886,9 @@
         </w:rPr>
       </w:pPr>
       <w:r>
+        <w:rPr>
+          <w:noProof/>
+        </w:rPr>
         <w:drawing>
           <wp:anchor distT="0" distB="0" distL="114300" distR="114300" simplePos="0" relativeHeight="251664384" behindDoc="0" locked="0" layoutInCell="1" allowOverlap="1">
             <wp:simplePos x="0" y="0"/>
@@ -8980,11 +8983,6 @@
           <w:rFonts w:ascii="Cambria" w:hAnsi="Cambria"/>
         </w:rPr>
         <w:br/>
-      </w:r>
-      <w:r>
-        <w:rPr>
-          <w:rFonts w:ascii="Cambria" w:hAnsi="Cambria"/>
-        </w:rPr>
         <w:t xml:space="preserve">Reflector Student </w:t>
       </w:r>
       <w:proofErr w:type="spellStart"/>
@@ -9097,13 +9095,7 @@
         <w:rPr>
           <w:rFonts w:ascii="Cambria" w:hAnsi="Cambria"/>
         </w:rPr>
-        <w:t xml:space="preserve"> Reflector 2</w:t>
-      </w:r>
-      <w:r>
-        <w:rPr>
-          <w:rFonts w:ascii="Cambria" w:hAnsi="Cambria"/>
-        </w:rPr>
-        <w:t xml:space="preserve">. </w:t>
+        <w:t xml:space="preserve"> Reflector 2. </w:t>
       </w:r>
       <w:proofErr w:type="spellStart"/>
       <w:r>
@@ -10420,7 +10412,7 @@
 </file>
 
 <file path=customXml/itemProps1.xml><?xml version="1.0" encoding="utf-8"?>
-<ds:datastoreItem xmlns:ds="http://schemas.openxmlformats.org/officeDocument/2006/customXml" ds:itemID="{F1951E1B-41F6-48E7-A775-9A262DBFD6D9}">
+<ds:datastoreItem xmlns:ds="http://schemas.openxmlformats.org/officeDocument/2006/customXml" ds:itemID="{335DC0E7-9B66-43CA-AA50-142604847101}">
   <ds:schemaRefs>
     <ds:schemaRef ds:uri="http://schemas.openxmlformats.org/officeDocument/2006/bibliography"/>
   </ds:schemaRefs>

</xml_diff>